<commit_message>
Atualização das interfaces do UC06
</commit_message>
<xml_diff>
--- a/Requisitos/UC06 - Consultar Preços.docx
+++ b/Requisitos/UC06 - Consultar Preços.docx
@@ -401,117 +401,6 @@
           <w:lang w:val="pt-BR"/>
         </w:rPr>
       </w:pPr>
-      <w:bookmarkStart w:id="16" w:name="_GoBack"/>
-      <w:bookmarkEnd w:id="16"/>
-    </w:p>
-    <w:p>
-      <w:pPr>
-        <w:pStyle w:val="Ttulo2"/>
-        <w:rPr>
-          <w:rFonts w:ascii="Arial" w:hAnsi="Arial" w:cs="Arial"/>
-        </w:rPr>
-      </w:pPr>
-      <w:r>
-        <w:rPr>
-          <w:rFonts w:ascii="Arial" w:hAnsi="Arial" w:cs="Arial"/>
-        </w:rPr>
-        <w:t xml:space="preserve">Fluxo </w:t>
-      </w:r>
-      <w:r>
-        <w:rPr>
-          <w:rFonts w:ascii="Arial" w:hAnsi="Arial" w:cs="Arial"/>
-        </w:rPr>
-        <w:t xml:space="preserve">de </w:t>
-      </w:r>
-      <w:proofErr w:type="gramStart"/>
-      <w:r>
-        <w:rPr>
-          <w:rFonts w:ascii="Arial" w:hAnsi="Arial" w:cs="Arial"/>
-        </w:rPr>
-        <w:t>Exceção  E</w:t>
-      </w:r>
-      <w:proofErr w:type="gramEnd"/>
-      <w:r>
-        <w:rPr>
-          <w:rFonts w:ascii="Arial" w:hAnsi="Arial" w:cs="Arial"/>
-        </w:rPr>
-        <w:t>0</w:t>
-      </w:r>
-      <w:r>
-        <w:rPr>
-          <w:rFonts w:ascii="Arial" w:hAnsi="Arial" w:cs="Arial"/>
-        </w:rPr>
-        <w:t>2</w:t>
-      </w:r>
-      <w:r>
-        <w:rPr>
-          <w:rFonts w:ascii="Arial" w:hAnsi="Arial" w:cs="Arial"/>
-        </w:rPr>
-        <w:t xml:space="preserve"> – Produto </w:t>
-      </w:r>
-      <w:r>
-        <w:rPr>
-          <w:rFonts w:ascii="Arial" w:hAnsi="Arial" w:cs="Arial"/>
-        </w:rPr>
-        <w:t>não encontrado</w:t>
-      </w:r>
-    </w:p>
-    <w:p>
-      <w:pPr>
-        <w:pStyle w:val="Ttulo3"/>
-        <w:ind w:left="1418" w:hanging="1021"/>
-      </w:pPr>
-      <w:r>
-        <w:t xml:space="preserve">No passo </w:t>
-      </w:r>
-      <w:r>
-        <w:t xml:space="preserve">3 </w:t>
-      </w:r>
-      <w:r>
-        <w:t>do</w:t>
-      </w:r>
-      <w:r>
-        <w:t>s</w:t>
-      </w:r>
-      <w:r>
-        <w:t xml:space="preserve"> fluxo</w:t>
-      </w:r>
-      <w:r>
-        <w:t>s</w:t>
-      </w:r>
-      <w:r>
-        <w:t xml:space="preserve"> A0</w:t>
-      </w:r>
-      <w:r>
-        <w:t>2</w:t>
-      </w:r>
-      <w:r>
-        <w:t xml:space="preserve"> </w:t>
-      </w:r>
-      <w:r>
-        <w:t xml:space="preserve">e A03 </w:t>
-      </w:r>
-      <w:r>
-        <w:t xml:space="preserve">o sistema </w:t>
-      </w:r>
-      <w:r>
-        <w:t>não localiza produto com o código informado</w:t>
-      </w:r>
-      <w:r>
-        <w:t>.</w:t>
-      </w:r>
-    </w:p>
-    <w:p>
-      <w:pPr>
-        <w:pStyle w:val="Ttulo3"/>
-        <w:ind w:left="1418" w:hanging="1021"/>
-      </w:pPr>
-      <w:r>
-        <w:t>Sistema informa o erro nas Interfaces I03 e I04</w:t>
-      </w:r>
-      <w:r>
-        <w:t>.</w:t>
-      </w:r>
     </w:p>
     <w:p>
       <w:pPr>
@@ -540,7 +429,7 @@
           <w:rFonts w:cs="Arial"/>
         </w:rPr>
       </w:pPr>
-      <w:bookmarkStart w:id="17" w:name="_Toc350264737"/>
+      <w:bookmarkStart w:id="16" w:name="_Toc350264737"/>
       <w:r>
         <w:rPr>
           <w:rFonts w:cs="Arial"/>
@@ -548,7 +437,7 @@
         <w:lastRenderedPageBreak/>
         <w:t>Detalhamento das Interfaces com o Usuário</w:t>
       </w:r>
-      <w:bookmarkEnd w:id="17"/>
+      <w:bookmarkEnd w:id="16"/>
     </w:p>
     <w:p>
       <w:pPr>
@@ -623,9 +512,542 @@
       <w:pPr>
         <w:pStyle w:val="Ttulo3"/>
       </w:pPr>
-      <w:bookmarkStart w:id="18" w:name="_Interface_I01_–"/>
-      <w:bookmarkEnd w:id="18"/>
-      <w:r>
+      <w:bookmarkStart w:id="17" w:name="_Interface_I01_–"/>
+      <w:bookmarkEnd w:id="17"/>
+      <w:r>
+        <w:t>Comandos</w:t>
+      </w:r>
+    </w:p>
+    <w:tbl>
+      <w:tblPr>
+        <w:tblStyle w:val="Tabelacomgrade"/>
+        <w:tblW w:w="0" w:type="auto"/>
+        <w:tblLook w:val="04A0" w:firstRow="1" w:lastRow="0" w:firstColumn="1" w:lastColumn="0" w:noHBand="0" w:noVBand="1"/>
+      </w:tblPr>
+      <w:tblGrid>
+        <w:gridCol w:w="2514"/>
+        <w:gridCol w:w="7448"/>
+      </w:tblGrid>
+      <w:tr>
+        <w:tc>
+          <w:tcPr>
+            <w:tcW w:w="2528" w:type="dxa"/>
+          </w:tcPr>
+          <w:p>
+            <w:pPr>
+              <w:pStyle w:val="Corpodetexto"/>
+              <w:ind w:left="0"/>
+              <w:jc w:val="center"/>
+              <w:rPr>
+                <w:rFonts w:ascii="Arial" w:hAnsi="Arial" w:cs="Arial"/>
+                <w:i/>
+                <w:lang w:val="pt-BR"/>
+              </w:rPr>
+            </w:pPr>
+            <w:r>
+              <w:rPr>
+                <w:rFonts w:ascii="Arial" w:hAnsi="Arial" w:cs="Arial"/>
+                <w:i/>
+                <w:lang w:val="pt-BR"/>
+              </w:rPr>
+              <w:t>Nome</w:t>
+            </w:r>
+          </w:p>
+        </w:tc>
+        <w:tc>
+          <w:tcPr>
+            <w:tcW w:w="7503" w:type="dxa"/>
+          </w:tcPr>
+          <w:p>
+            <w:pPr>
+              <w:pStyle w:val="Corpodetexto"/>
+              <w:ind w:left="0"/>
+              <w:jc w:val="center"/>
+              <w:rPr>
+                <w:rFonts w:ascii="Arial" w:hAnsi="Arial" w:cs="Arial"/>
+                <w:i/>
+                <w:lang w:val="pt-BR"/>
+              </w:rPr>
+            </w:pPr>
+            <w:r>
+              <w:rPr>
+                <w:rFonts w:ascii="Arial" w:hAnsi="Arial" w:cs="Arial"/>
+                <w:i/>
+                <w:lang w:val="pt-BR"/>
+              </w:rPr>
+              <w:t>Ação</w:t>
+            </w:r>
+          </w:p>
+        </w:tc>
+      </w:tr>
+      <w:tr>
+        <w:tc>
+          <w:tcPr>
+            <w:tcW w:w="2528" w:type="dxa"/>
+          </w:tcPr>
+          <w:p>
+            <w:pPr>
+              <w:pStyle w:val="Corpodetexto"/>
+              <w:ind w:left="0"/>
+              <w:rPr>
+                <w:rFonts w:ascii="Arial" w:hAnsi="Arial" w:cs="Arial"/>
+                <w:lang w:val="pt-BR"/>
+              </w:rPr>
+            </w:pPr>
+            <w:r>
+              <w:rPr>
+                <w:rFonts w:ascii="Arial" w:hAnsi="Arial" w:cs="Arial"/>
+                <w:lang w:val="pt-BR"/>
+              </w:rPr>
+              <w:t>Registrar Usuário</w:t>
+            </w:r>
+          </w:p>
+        </w:tc>
+        <w:tc>
+          <w:tcPr>
+            <w:tcW w:w="7503" w:type="dxa"/>
+          </w:tcPr>
+          <w:p>
+            <w:pPr>
+              <w:pStyle w:val="Corpodetexto"/>
+              <w:ind w:left="0"/>
+              <w:rPr>
+                <w:rFonts w:ascii="Arial" w:hAnsi="Arial" w:cs="Arial"/>
+                <w:lang w:val="pt-BR"/>
+              </w:rPr>
+            </w:pPr>
+            <w:r>
+              <w:rPr>
+                <w:rFonts w:ascii="Arial" w:hAnsi="Arial" w:cs="Arial"/>
+                <w:lang w:val="pt-BR"/>
+              </w:rPr>
+              <w:t>Caso o consumidor possua cesta personalizada, e</w:t>
+            </w:r>
+            <w:r>
+              <w:rPr>
+                <w:rFonts w:ascii="Arial" w:hAnsi="Arial" w:cs="Arial"/>
+                <w:lang w:val="pt-BR"/>
+              </w:rPr>
+              <w:t>xibe a interface I02</w:t>
+            </w:r>
+            <w:r>
+              <w:rPr>
+                <w:rFonts w:ascii="Arial" w:hAnsi="Arial" w:cs="Arial"/>
+                <w:lang w:val="pt-BR"/>
+              </w:rPr>
+              <w:t>. Caso não possua, exibe a interface I03</w:t>
+            </w:r>
+          </w:p>
+        </w:tc>
+      </w:tr>
+      <w:tr>
+        <w:tc>
+          <w:tcPr>
+            <w:tcW w:w="2528" w:type="dxa"/>
+          </w:tcPr>
+          <w:p>
+            <w:pPr>
+              <w:pStyle w:val="Corpodetexto"/>
+              <w:ind w:left="0"/>
+              <w:rPr>
+                <w:rFonts w:ascii="Arial" w:hAnsi="Arial" w:cs="Arial"/>
+                <w:lang w:val="pt-BR"/>
+              </w:rPr>
+            </w:pPr>
+            <w:r>
+              <w:rPr>
+                <w:rFonts w:ascii="Arial" w:hAnsi="Arial" w:cs="Arial"/>
+                <w:lang w:val="pt-BR"/>
+              </w:rPr>
+              <w:t>Histórico e Variação</w:t>
+            </w:r>
+          </w:p>
+        </w:tc>
+        <w:tc>
+          <w:tcPr>
+            <w:tcW w:w="7503" w:type="dxa"/>
+          </w:tcPr>
+          <w:p>
+            <w:pPr>
+              <w:pStyle w:val="Corpodetexto"/>
+              <w:ind w:left="0"/>
+              <w:rPr>
+                <w:rFonts w:ascii="Arial" w:hAnsi="Arial" w:cs="Arial"/>
+                <w:lang w:val="pt-BR"/>
+              </w:rPr>
+            </w:pPr>
+            <w:r>
+              <w:rPr>
+                <w:rFonts w:ascii="Arial" w:hAnsi="Arial" w:cs="Arial"/>
+                <w:lang w:val="pt-BR"/>
+              </w:rPr>
+              <w:t>Aciona o UC0</w:t>
+            </w:r>
+            <w:r>
+              <w:rPr>
+                <w:rFonts w:ascii="Arial" w:hAnsi="Arial" w:cs="Arial"/>
+                <w:lang w:val="pt-BR"/>
+              </w:rPr>
+              <w:t>8</w:t>
+            </w:r>
+          </w:p>
+        </w:tc>
+      </w:tr>
+      <w:tr>
+        <w:tc>
+          <w:tcPr>
+            <w:tcW w:w="2528" w:type="dxa"/>
+          </w:tcPr>
+          <w:p>
+            <w:pPr>
+              <w:pStyle w:val="Corpodetexto"/>
+              <w:ind w:left="0"/>
+              <w:rPr>
+                <w:rFonts w:ascii="Arial" w:hAnsi="Arial" w:cs="Arial"/>
+                <w:lang w:val="pt-BR"/>
+              </w:rPr>
+            </w:pPr>
+            <w:r>
+              <w:rPr>
+                <w:rFonts w:ascii="Arial" w:hAnsi="Arial" w:cs="Arial"/>
+                <w:lang w:val="pt-BR"/>
+              </w:rPr>
+              <w:t>Menor Preço da Cesta</w:t>
+            </w:r>
+          </w:p>
+        </w:tc>
+        <w:tc>
+          <w:tcPr>
+            <w:tcW w:w="7503" w:type="dxa"/>
+          </w:tcPr>
+          <w:p>
+            <w:pPr>
+              <w:pStyle w:val="Corpodetexto"/>
+              <w:ind w:left="0"/>
+              <w:rPr>
+                <w:rFonts w:ascii="Arial" w:hAnsi="Arial" w:cs="Arial"/>
+                <w:lang w:val="pt-BR"/>
+              </w:rPr>
+            </w:pPr>
+            <w:r>
+              <w:rPr>
+                <w:rFonts w:ascii="Arial" w:hAnsi="Arial" w:cs="Arial"/>
+                <w:lang w:val="pt-BR"/>
+              </w:rPr>
+              <w:t>Aciona o UC13</w:t>
+            </w:r>
+          </w:p>
+        </w:tc>
+      </w:tr>
+    </w:tbl>
+    <w:p>
+      <w:pPr>
+        <w:pStyle w:val="Corpodetexto"/>
+        <w:ind w:left="0"/>
+        <w:rPr>
+          <w:rFonts w:ascii="Arial" w:hAnsi="Arial" w:cs="Arial"/>
+          <w:lang w:val="pt-BR"/>
+        </w:rPr>
+      </w:pPr>
+    </w:p>
+    <w:p>
+      <w:pPr>
+        <w:pStyle w:val="Ttulo2"/>
+      </w:pPr>
+      <w:r>
+        <w:t xml:space="preserve">Interface I02 – </w:t>
+      </w:r>
+      <w:r>
+        <w:t>Seleção de Cesta</w:t>
+      </w:r>
+    </w:p>
+    <w:p>
+      <w:pPr>
+        <w:pStyle w:val="Ttulo3"/>
+      </w:pPr>
+      <w:r>
+        <w:t>Esboço da Interface</w:t>
+      </w:r>
+    </w:p>
+    <w:p>
+      <w:pPr>
+        <w:ind w:left="709"/>
+        <w:rPr>
+          <w:lang w:val="pt-BR"/>
+        </w:rPr>
+      </w:pPr>
+      <w:r>
+        <w:rPr>
+          <w:noProof/>
+          <w:snapToGrid/>
+          <w:lang w:val="pt-BR" w:eastAsia="pt-BR"/>
+        </w:rPr>
+        <w:drawing>
+          <wp:inline distT="0" distB="0" distL="0" distR="0" wp14:anchorId="06D05DE0" wp14:editId="107563BA">
+            <wp:extent cx="4647063" cy="1238716"/>
+            <wp:effectExtent l="0" t="0" r="1270" b="0"/>
+            <wp:docPr id="2" name="Imagem 2"/>
+            <wp:cNvGraphicFramePr>
+              <a:graphicFrameLocks xmlns:a="http://schemas.openxmlformats.org/drawingml/2006/main" noChangeAspect="1"/>
+            </wp:cNvGraphicFramePr>
+            <a:graphic xmlns:a="http://schemas.openxmlformats.org/drawingml/2006/main">
+              <a:graphicData uri="http://schemas.openxmlformats.org/drawingml/2006/picture">
+                <pic:pic xmlns:pic="http://schemas.openxmlformats.org/drawingml/2006/picture">
+                  <pic:nvPicPr>
+                    <pic:cNvPr id="1" name=""/>
+                    <pic:cNvPicPr/>
+                  </pic:nvPicPr>
+                  <pic:blipFill>
+                    <a:blip r:embed="rId9"/>
+                    <a:stretch>
+                      <a:fillRect/>
+                    </a:stretch>
+                  </pic:blipFill>
+                  <pic:spPr>
+                    <a:xfrm>
+                      <a:off x="0" y="0"/>
+                      <a:ext cx="4678678" cy="1247143"/>
+                    </a:xfrm>
+                    <a:prstGeom prst="rect">
+                      <a:avLst/>
+                    </a:prstGeom>
+                  </pic:spPr>
+                </pic:pic>
+              </a:graphicData>
+            </a:graphic>
+          </wp:inline>
+        </w:drawing>
+      </w:r>
+    </w:p>
+    <w:p>
+      <w:pPr>
+        <w:pStyle w:val="Ttulo3"/>
+      </w:pPr>
+      <w:r>
+        <w:t xml:space="preserve">Campos </w:t>
+      </w:r>
+    </w:p>
+    <w:tbl>
+      <w:tblPr>
+        <w:tblStyle w:val="Tabelacomgrade"/>
+        <w:tblW w:w="0" w:type="auto"/>
+        <w:tblLook w:val="04A0" w:firstRow="1" w:lastRow="0" w:firstColumn="1" w:lastColumn="0" w:noHBand="0" w:noVBand="1"/>
+      </w:tblPr>
+      <w:tblGrid>
+        <w:gridCol w:w="2479"/>
+        <w:gridCol w:w="2493"/>
+        <w:gridCol w:w="2495"/>
+        <w:gridCol w:w="2495"/>
+      </w:tblGrid>
+      <w:tr>
+        <w:tc>
+          <w:tcPr>
+            <w:tcW w:w="2479" w:type="dxa"/>
+          </w:tcPr>
+          <w:p>
+            <w:pPr>
+              <w:pStyle w:val="Corpodetexto"/>
+              <w:ind w:left="0"/>
+              <w:jc w:val="center"/>
+              <w:rPr>
+                <w:rFonts w:ascii="Arial" w:hAnsi="Arial" w:cs="Arial"/>
+                <w:i/>
+                <w:lang w:val="pt-BR"/>
+              </w:rPr>
+            </w:pPr>
+            <w:r>
+              <w:rPr>
+                <w:rFonts w:ascii="Arial" w:hAnsi="Arial" w:cs="Arial"/>
+                <w:i/>
+                <w:lang w:val="pt-BR"/>
+              </w:rPr>
+              <w:t>Nome</w:t>
+            </w:r>
+          </w:p>
+        </w:tc>
+        <w:tc>
+          <w:tcPr>
+            <w:tcW w:w="2493" w:type="dxa"/>
+          </w:tcPr>
+          <w:p>
+            <w:pPr>
+              <w:pStyle w:val="Corpodetexto"/>
+              <w:ind w:left="0"/>
+              <w:jc w:val="center"/>
+              <w:rPr>
+                <w:rFonts w:ascii="Arial" w:hAnsi="Arial" w:cs="Arial"/>
+                <w:i/>
+                <w:lang w:val="pt-BR"/>
+              </w:rPr>
+            </w:pPr>
+            <w:r>
+              <w:rPr>
+                <w:rFonts w:ascii="Arial" w:hAnsi="Arial" w:cs="Arial"/>
+                <w:i/>
+                <w:lang w:val="pt-BR"/>
+              </w:rPr>
+              <w:t>Tipo</w:t>
+            </w:r>
+          </w:p>
+        </w:tc>
+        <w:tc>
+          <w:tcPr>
+            <w:tcW w:w="2495" w:type="dxa"/>
+          </w:tcPr>
+          <w:p>
+            <w:pPr>
+              <w:pStyle w:val="Corpodetexto"/>
+              <w:ind w:left="0"/>
+              <w:jc w:val="center"/>
+              <w:rPr>
+                <w:rFonts w:ascii="Arial" w:hAnsi="Arial" w:cs="Arial"/>
+                <w:i/>
+                <w:lang w:val="pt-BR"/>
+              </w:rPr>
+            </w:pPr>
+            <w:r>
+              <w:rPr>
+                <w:rFonts w:ascii="Arial" w:hAnsi="Arial" w:cs="Arial"/>
+                <w:i/>
+                <w:lang w:val="pt-BR"/>
+              </w:rPr>
+              <w:t>Valores Válidos</w:t>
+            </w:r>
+          </w:p>
+        </w:tc>
+        <w:tc>
+          <w:tcPr>
+            <w:tcW w:w="2495" w:type="dxa"/>
+          </w:tcPr>
+          <w:p>
+            <w:pPr>
+              <w:pStyle w:val="Corpodetexto"/>
+              <w:ind w:left="0"/>
+              <w:jc w:val="center"/>
+              <w:rPr>
+                <w:rFonts w:ascii="Arial" w:hAnsi="Arial" w:cs="Arial"/>
+                <w:i/>
+                <w:lang w:val="pt-BR"/>
+              </w:rPr>
+            </w:pPr>
+            <w:r>
+              <w:rPr>
+                <w:rFonts w:ascii="Arial" w:hAnsi="Arial" w:cs="Arial"/>
+                <w:i/>
+                <w:lang w:val="pt-BR"/>
+              </w:rPr>
+              <w:t>Observações</w:t>
+            </w:r>
+          </w:p>
+        </w:tc>
+      </w:tr>
+      <w:tr>
+        <w:tc>
+          <w:tcPr>
+            <w:tcW w:w="2479" w:type="dxa"/>
+          </w:tcPr>
+          <w:p>
+            <w:pPr>
+              <w:pStyle w:val="Corpodetexto"/>
+              <w:ind w:left="0"/>
+              <w:rPr>
+                <w:rFonts w:ascii="Arial" w:hAnsi="Arial" w:cs="Arial"/>
+                <w:lang w:val="pt-BR"/>
+              </w:rPr>
+            </w:pPr>
+            <w:r>
+              <w:rPr>
+                <w:rFonts w:ascii="Arial" w:hAnsi="Arial" w:cs="Arial"/>
+                <w:lang w:val="pt-BR"/>
+              </w:rPr>
+              <w:t>Cesta</w:t>
+            </w:r>
+          </w:p>
+        </w:tc>
+        <w:tc>
+          <w:tcPr>
+            <w:tcW w:w="2493" w:type="dxa"/>
+          </w:tcPr>
+          <w:p>
+            <w:pPr>
+              <w:pStyle w:val="Corpodetexto"/>
+              <w:ind w:left="0"/>
+              <w:rPr>
+                <w:rFonts w:ascii="Arial" w:hAnsi="Arial" w:cs="Arial"/>
+                <w:lang w:val="pt-BR"/>
+              </w:rPr>
+            </w:pPr>
+            <w:r>
+              <w:rPr>
+                <w:rFonts w:ascii="Arial" w:hAnsi="Arial" w:cs="Arial"/>
+                <w:lang w:val="pt-BR"/>
+              </w:rPr>
+              <w:t xml:space="preserve">Botão </w:t>
+            </w:r>
+          </w:p>
+        </w:tc>
+        <w:tc>
+          <w:tcPr>
+            <w:tcW w:w="2495" w:type="dxa"/>
+          </w:tcPr>
+          <w:p>
+            <w:pPr>
+              <w:pStyle w:val="Corpodetexto"/>
+              <w:ind w:left="0"/>
+              <w:rPr>
+                <w:rFonts w:ascii="Arial" w:hAnsi="Arial" w:cs="Arial"/>
+                <w:lang w:val="pt-BR"/>
+              </w:rPr>
+            </w:pPr>
+            <w:r>
+              <w:rPr>
+                <w:rFonts w:ascii="Arial" w:hAnsi="Arial" w:cs="Arial"/>
+                <w:lang w:val="pt-BR"/>
+              </w:rPr>
+              <w:t>Cesta básica ou personalizada</w:t>
+            </w:r>
+          </w:p>
+        </w:tc>
+        <w:tc>
+          <w:tcPr>
+            <w:tcW w:w="2495" w:type="dxa"/>
+          </w:tcPr>
+          <w:p>
+            <w:pPr>
+              <w:pStyle w:val="Corpodetexto"/>
+              <w:ind w:left="0"/>
+              <w:rPr>
+                <w:rFonts w:ascii="Arial" w:hAnsi="Arial" w:cs="Arial"/>
+                <w:lang w:val="pt-BR"/>
+              </w:rPr>
+            </w:pPr>
+            <w:r>
+              <w:rPr>
+                <w:rFonts w:ascii="Arial" w:hAnsi="Arial" w:cs="Arial"/>
+                <w:lang w:val="pt-BR"/>
+              </w:rPr>
+              <w:t>Cesta personalizada vêm marcada por padrão</w:t>
+            </w:r>
+          </w:p>
+        </w:tc>
+      </w:tr>
+    </w:tbl>
+    <w:p>
+      <w:pPr>
+        <w:pStyle w:val="Corpodetexto"/>
+        <w:ind w:left="0"/>
+        <w:rPr>
+          <w:rFonts w:ascii="Arial" w:hAnsi="Arial" w:cs="Arial"/>
+          <w:lang w:val="pt-BR"/>
+        </w:rPr>
+      </w:pPr>
+    </w:p>
+    <w:p>
+      <w:pPr>
+        <w:pStyle w:val="Ttulo3"/>
+      </w:pPr>
+      <w:r>
+        <w:lastRenderedPageBreak/>
         <w:t>Comandos</w:t>
       </w:r>
     </w:p>
@@ -710,7 +1132,7 @@
                 <w:rFonts w:ascii="Arial" w:hAnsi="Arial" w:cs="Arial"/>
                 <w:lang w:val="pt-BR"/>
               </w:rPr>
-              <w:t>Registrar Usuário</w:t>
+              <w:t>Consultar</w:t>
             </w:r>
           </w:p>
         </w:tc>
@@ -732,7 +1154,7 @@
                 <w:rFonts w:ascii="Arial" w:hAnsi="Arial" w:cs="Arial"/>
                 <w:lang w:val="pt-BR"/>
               </w:rPr>
-              <w:t>Exibe a interface I02</w:t>
+              <w:t>Exibe a Interface I03 com os dados da cesta escolhida</w:t>
             </w:r>
           </w:p>
         </w:tc>
@@ -756,17 +1178,8 @@
                 <w:rFonts w:ascii="Arial" w:hAnsi="Arial" w:cs="Arial"/>
                 <w:lang w:val="pt-BR"/>
               </w:rPr>
-              <w:t xml:space="preserve">Efetuar </w:t>
-            </w:r>
-            <w:proofErr w:type="spellStart"/>
-            <w:r>
-              <w:rPr>
-                <w:rFonts w:ascii="Arial" w:hAnsi="Arial" w:cs="Arial"/>
-                <w:lang w:val="pt-BR"/>
-              </w:rPr>
-              <w:t>Login</w:t>
-            </w:r>
-            <w:proofErr w:type="spellEnd"/>
+              <w:t>Cancelar</w:t>
+            </w:r>
           </w:p>
         </w:tc>
         <w:tc>
@@ -787,53 +1200,7 @@
                 <w:rFonts w:ascii="Arial" w:hAnsi="Arial" w:cs="Arial"/>
                 <w:lang w:val="pt-BR"/>
               </w:rPr>
-              <w:t>Aciona o UC02</w:t>
-            </w:r>
-          </w:p>
-        </w:tc>
-      </w:tr>
-      <w:tr>
-        <w:tc>
-          <w:tcPr>
-            <w:tcW w:w="2528" w:type="dxa"/>
-          </w:tcPr>
-          <w:p>
-            <w:pPr>
-              <w:pStyle w:val="Corpodetexto"/>
-              <w:ind w:left="0"/>
-              <w:rPr>
-                <w:rFonts w:ascii="Arial" w:hAnsi="Arial" w:cs="Arial"/>
-                <w:lang w:val="pt-BR"/>
-              </w:rPr>
-            </w:pPr>
-            <w:r>
-              <w:rPr>
-                <w:rFonts w:ascii="Arial" w:hAnsi="Arial" w:cs="Arial"/>
-                <w:lang w:val="pt-BR"/>
-              </w:rPr>
-              <w:t>Esqueci Minha Senha</w:t>
-            </w:r>
-          </w:p>
-        </w:tc>
-        <w:tc>
-          <w:tcPr>
-            <w:tcW w:w="7503" w:type="dxa"/>
-          </w:tcPr>
-          <w:p>
-            <w:pPr>
-              <w:pStyle w:val="Corpodetexto"/>
-              <w:ind w:left="0"/>
-              <w:rPr>
-                <w:rFonts w:ascii="Arial" w:hAnsi="Arial" w:cs="Arial"/>
-                <w:lang w:val="pt-BR"/>
-              </w:rPr>
-            </w:pPr>
-            <w:r>
-              <w:rPr>
-                <w:rFonts w:ascii="Arial" w:hAnsi="Arial" w:cs="Arial"/>
-                <w:lang w:val="pt-BR"/>
-              </w:rPr>
-              <w:t>Aciona o UC03</w:t>
+              <w:t>Fecha a interface I02</w:t>
             </w:r>
           </w:p>
         </w:tc>
@@ -854,10 +1221,10 @@
         <w:pStyle w:val="Ttulo2"/>
       </w:pPr>
       <w:r>
-        <w:t xml:space="preserve">Interface I02 – </w:t>
-      </w:r>
-      <w:r>
-        <w:t>Novo Produto</w:t>
+        <w:t xml:space="preserve">Interface I03 – </w:t>
+      </w:r>
+      <w:r>
+        <w:t>Consulta de Preços</w:t>
       </w:r>
     </w:p>
     <w:p>
@@ -882,697 +1249,10 @@
           <w:lang w:val="pt-BR" w:eastAsia="pt-BR"/>
         </w:rPr>
         <w:drawing>
-          <wp:inline distT="0" distB="0" distL="0" distR="0" wp14:anchorId="5DDB2190" wp14:editId="4AAEB71D">
-            <wp:extent cx="4145651" cy="1758950"/>
-            <wp:effectExtent l="0" t="0" r="0" b="0"/>
-            <wp:docPr id="4" name="Imagem 4"/>
-            <wp:cNvGraphicFramePr>
-              <a:graphicFrameLocks xmlns:a="http://schemas.openxmlformats.org/drawingml/2006/main" noChangeAspect="1"/>
-            </wp:cNvGraphicFramePr>
-            <a:graphic xmlns:a="http://schemas.openxmlformats.org/drawingml/2006/main">
-              <a:graphicData uri="http://schemas.openxmlformats.org/drawingml/2006/picture">
-                <pic:pic xmlns:pic="http://schemas.openxmlformats.org/drawingml/2006/picture">
-                  <pic:nvPicPr>
-                    <pic:cNvPr id="1" name=""/>
-                    <pic:cNvPicPr/>
-                  </pic:nvPicPr>
-                  <pic:blipFill>
-                    <a:blip r:embed="rId9"/>
-                    <a:stretch>
-                      <a:fillRect/>
-                    </a:stretch>
-                  </pic:blipFill>
-                  <pic:spPr>
-                    <a:xfrm>
-                      <a:off x="0" y="0"/>
-                      <a:ext cx="4159683" cy="1764904"/>
-                    </a:xfrm>
-                    <a:prstGeom prst="rect">
-                      <a:avLst/>
-                    </a:prstGeom>
-                  </pic:spPr>
-                </pic:pic>
-              </a:graphicData>
-            </a:graphic>
-          </wp:inline>
-        </w:drawing>
-      </w:r>
-    </w:p>
-    <w:p>
-      <w:pPr>
-        <w:pStyle w:val="Ttulo3"/>
-      </w:pPr>
-      <w:r>
-        <w:t xml:space="preserve">Campos </w:t>
-      </w:r>
-    </w:p>
-    <w:tbl>
-      <w:tblPr>
-        <w:tblStyle w:val="Tabelacomgrade"/>
-        <w:tblW w:w="0" w:type="auto"/>
-        <w:tblLook w:val="04A0" w:firstRow="1" w:lastRow="0" w:firstColumn="1" w:lastColumn="0" w:noHBand="0" w:noVBand="1"/>
-      </w:tblPr>
-      <w:tblGrid>
-        <w:gridCol w:w="2485"/>
-        <w:gridCol w:w="2496"/>
-        <w:gridCol w:w="2485"/>
-        <w:gridCol w:w="2496"/>
-      </w:tblGrid>
-      <w:tr>
-        <w:tc>
-          <w:tcPr>
-            <w:tcW w:w="2528" w:type="dxa"/>
-          </w:tcPr>
-          <w:p>
-            <w:pPr>
-              <w:pStyle w:val="Corpodetexto"/>
-              <w:ind w:left="0"/>
-              <w:jc w:val="center"/>
-              <w:rPr>
-                <w:rFonts w:ascii="Arial" w:hAnsi="Arial" w:cs="Arial"/>
-                <w:i/>
-                <w:lang w:val="pt-BR"/>
-              </w:rPr>
-            </w:pPr>
-            <w:r>
-              <w:rPr>
-                <w:rFonts w:ascii="Arial" w:hAnsi="Arial" w:cs="Arial"/>
-                <w:i/>
-                <w:lang w:val="pt-BR"/>
-              </w:rPr>
-              <w:t>Nome</w:t>
-            </w:r>
-          </w:p>
-        </w:tc>
-        <w:tc>
-          <w:tcPr>
-            <w:tcW w:w="2528" w:type="dxa"/>
-          </w:tcPr>
-          <w:p>
-            <w:pPr>
-              <w:pStyle w:val="Corpodetexto"/>
-              <w:ind w:left="0"/>
-              <w:jc w:val="center"/>
-              <w:rPr>
-                <w:rFonts w:ascii="Arial" w:hAnsi="Arial" w:cs="Arial"/>
-                <w:i/>
-                <w:lang w:val="pt-BR"/>
-              </w:rPr>
-            </w:pPr>
-            <w:r>
-              <w:rPr>
-                <w:rFonts w:ascii="Arial" w:hAnsi="Arial" w:cs="Arial"/>
-                <w:i/>
-                <w:lang w:val="pt-BR"/>
-              </w:rPr>
-              <w:t>Tipo</w:t>
-            </w:r>
-          </w:p>
-        </w:tc>
-        <w:tc>
-          <w:tcPr>
-            <w:tcW w:w="2528" w:type="dxa"/>
-          </w:tcPr>
-          <w:p>
-            <w:pPr>
-              <w:pStyle w:val="Corpodetexto"/>
-              <w:ind w:left="0"/>
-              <w:jc w:val="center"/>
-              <w:rPr>
-                <w:rFonts w:ascii="Arial" w:hAnsi="Arial" w:cs="Arial"/>
-                <w:i/>
-                <w:lang w:val="pt-BR"/>
-              </w:rPr>
-            </w:pPr>
-            <w:r>
-              <w:rPr>
-                <w:rFonts w:ascii="Arial" w:hAnsi="Arial" w:cs="Arial"/>
-                <w:i/>
-                <w:lang w:val="pt-BR"/>
-              </w:rPr>
-              <w:t>Valores Válidos</w:t>
-            </w:r>
-          </w:p>
-        </w:tc>
-        <w:tc>
-          <w:tcPr>
-            <w:tcW w:w="2528" w:type="dxa"/>
-          </w:tcPr>
-          <w:p>
-            <w:pPr>
-              <w:pStyle w:val="Corpodetexto"/>
-              <w:ind w:left="0"/>
-              <w:jc w:val="center"/>
-              <w:rPr>
-                <w:rFonts w:ascii="Arial" w:hAnsi="Arial" w:cs="Arial"/>
-                <w:i/>
-                <w:lang w:val="pt-BR"/>
-              </w:rPr>
-            </w:pPr>
-            <w:r>
-              <w:rPr>
-                <w:rFonts w:ascii="Arial" w:hAnsi="Arial" w:cs="Arial"/>
-                <w:i/>
-                <w:lang w:val="pt-BR"/>
-              </w:rPr>
-              <w:t>Observações</w:t>
-            </w:r>
-          </w:p>
-        </w:tc>
-      </w:tr>
-      <w:tr>
-        <w:tc>
-          <w:tcPr>
-            <w:tcW w:w="2528" w:type="dxa"/>
-          </w:tcPr>
-          <w:p>
-            <w:pPr>
-              <w:pStyle w:val="Corpodetexto"/>
-              <w:ind w:left="0"/>
-              <w:rPr>
-                <w:rFonts w:ascii="Arial" w:hAnsi="Arial" w:cs="Arial"/>
-                <w:lang w:val="pt-BR"/>
-              </w:rPr>
-            </w:pPr>
-            <w:r>
-              <w:rPr>
-                <w:rFonts w:ascii="Arial" w:hAnsi="Arial" w:cs="Arial"/>
-                <w:lang w:val="pt-BR"/>
-              </w:rPr>
-              <w:t>Nome</w:t>
-            </w:r>
-          </w:p>
-        </w:tc>
-        <w:tc>
-          <w:tcPr>
-            <w:tcW w:w="2528" w:type="dxa"/>
-          </w:tcPr>
-          <w:p>
-            <w:pPr>
-              <w:pStyle w:val="Corpodetexto"/>
-              <w:ind w:left="0"/>
-              <w:rPr>
-                <w:rFonts w:ascii="Arial" w:hAnsi="Arial" w:cs="Arial"/>
-                <w:lang w:val="pt-BR"/>
-              </w:rPr>
-            </w:pPr>
-            <w:r>
-              <w:rPr>
-                <w:rFonts w:ascii="Arial" w:hAnsi="Arial" w:cs="Arial"/>
-                <w:lang w:val="pt-BR"/>
-              </w:rPr>
-              <w:t>Alfanumérico</w:t>
-            </w:r>
-          </w:p>
-        </w:tc>
-        <w:tc>
-          <w:tcPr>
-            <w:tcW w:w="2528" w:type="dxa"/>
-          </w:tcPr>
-          <w:p>
-            <w:pPr>
-              <w:pStyle w:val="Corpodetexto"/>
-              <w:ind w:left="0"/>
-              <w:rPr>
-                <w:rFonts w:ascii="Arial" w:hAnsi="Arial" w:cs="Arial"/>
-                <w:lang w:val="pt-BR"/>
-              </w:rPr>
-            </w:pPr>
-          </w:p>
-        </w:tc>
-        <w:tc>
-          <w:tcPr>
-            <w:tcW w:w="2528" w:type="dxa"/>
-          </w:tcPr>
-          <w:p>
-            <w:pPr>
-              <w:pStyle w:val="Corpodetexto"/>
-              <w:ind w:left="0"/>
-              <w:rPr>
-                <w:rFonts w:ascii="Arial" w:hAnsi="Arial" w:cs="Arial"/>
-                <w:lang w:val="pt-BR"/>
-              </w:rPr>
-            </w:pPr>
-            <w:r>
-              <w:rPr>
-                <w:rFonts w:ascii="Arial" w:hAnsi="Arial" w:cs="Arial"/>
-                <w:lang w:val="pt-BR"/>
-              </w:rPr>
-              <w:t>Obrigatório</w:t>
-            </w:r>
-          </w:p>
-        </w:tc>
-      </w:tr>
-      <w:tr>
-        <w:tc>
-          <w:tcPr>
-            <w:tcW w:w="2528" w:type="dxa"/>
-          </w:tcPr>
-          <w:p>
-            <w:pPr>
-              <w:pStyle w:val="Corpodetexto"/>
-              <w:ind w:left="0"/>
-              <w:rPr>
-                <w:rFonts w:ascii="Arial" w:hAnsi="Arial" w:cs="Arial"/>
-                <w:lang w:val="pt-BR"/>
-              </w:rPr>
-            </w:pPr>
-            <w:r>
-              <w:rPr>
-                <w:rFonts w:ascii="Arial" w:hAnsi="Arial" w:cs="Arial"/>
-                <w:lang w:val="pt-BR"/>
-              </w:rPr>
-              <w:t>Marca</w:t>
-            </w:r>
-          </w:p>
-        </w:tc>
-        <w:tc>
-          <w:tcPr>
-            <w:tcW w:w="2528" w:type="dxa"/>
-          </w:tcPr>
-          <w:p>
-            <w:pPr>
-              <w:pStyle w:val="Corpodetexto"/>
-              <w:ind w:left="0"/>
-              <w:rPr>
-                <w:rFonts w:ascii="Arial" w:hAnsi="Arial" w:cs="Arial"/>
-                <w:lang w:val="pt-BR"/>
-              </w:rPr>
-            </w:pPr>
-            <w:r>
-              <w:rPr>
-                <w:rFonts w:ascii="Arial" w:hAnsi="Arial" w:cs="Arial"/>
-                <w:lang w:val="pt-BR"/>
-              </w:rPr>
-              <w:t>Alfanumérico</w:t>
-            </w:r>
-          </w:p>
-        </w:tc>
-        <w:tc>
-          <w:tcPr>
-            <w:tcW w:w="2528" w:type="dxa"/>
-          </w:tcPr>
-          <w:p>
-            <w:pPr>
-              <w:pStyle w:val="Corpodetexto"/>
-              <w:ind w:left="0"/>
-              <w:rPr>
-                <w:rFonts w:ascii="Arial" w:hAnsi="Arial" w:cs="Arial"/>
-                <w:lang w:val="pt-BR"/>
-              </w:rPr>
-            </w:pPr>
-          </w:p>
-        </w:tc>
-        <w:tc>
-          <w:tcPr>
-            <w:tcW w:w="2528" w:type="dxa"/>
-          </w:tcPr>
-          <w:p>
-            <w:pPr>
-              <w:pStyle w:val="Corpodetexto"/>
-              <w:ind w:left="0"/>
-              <w:rPr>
-                <w:rFonts w:ascii="Arial" w:hAnsi="Arial" w:cs="Arial"/>
-                <w:lang w:val="pt-BR"/>
-              </w:rPr>
-            </w:pPr>
-            <w:r>
-              <w:rPr>
-                <w:rFonts w:ascii="Arial" w:hAnsi="Arial" w:cs="Arial"/>
-                <w:lang w:val="pt-BR"/>
-              </w:rPr>
-              <w:t>Obrigatório</w:t>
-            </w:r>
-          </w:p>
-        </w:tc>
-      </w:tr>
-      <w:tr>
-        <w:tc>
-          <w:tcPr>
-            <w:tcW w:w="2528" w:type="dxa"/>
-          </w:tcPr>
-          <w:p>
-            <w:pPr>
-              <w:pStyle w:val="Corpodetexto"/>
-              <w:ind w:left="0"/>
-              <w:rPr>
-                <w:rFonts w:ascii="Arial" w:hAnsi="Arial" w:cs="Arial"/>
-                <w:lang w:val="pt-BR"/>
-              </w:rPr>
-            </w:pPr>
-            <w:r>
-              <w:rPr>
-                <w:rFonts w:ascii="Arial" w:hAnsi="Arial" w:cs="Arial"/>
-                <w:lang w:val="pt-BR"/>
-              </w:rPr>
-              <w:lastRenderedPageBreak/>
-              <w:t>Unidade</w:t>
-            </w:r>
-          </w:p>
-        </w:tc>
-        <w:tc>
-          <w:tcPr>
-            <w:tcW w:w="2528" w:type="dxa"/>
-          </w:tcPr>
-          <w:p>
-            <w:pPr>
-              <w:pStyle w:val="Corpodetexto"/>
-              <w:ind w:left="0"/>
-              <w:rPr>
-                <w:rFonts w:ascii="Arial" w:hAnsi="Arial" w:cs="Arial"/>
-                <w:lang w:val="pt-BR"/>
-              </w:rPr>
-            </w:pPr>
-            <w:r>
-              <w:rPr>
-                <w:rFonts w:ascii="Arial" w:hAnsi="Arial" w:cs="Arial"/>
-                <w:lang w:val="pt-BR"/>
-              </w:rPr>
-              <w:t>Alfanumérico</w:t>
-            </w:r>
-          </w:p>
-        </w:tc>
-        <w:tc>
-          <w:tcPr>
-            <w:tcW w:w="2528" w:type="dxa"/>
-          </w:tcPr>
-          <w:p>
-            <w:pPr>
-              <w:pStyle w:val="Corpodetexto"/>
-              <w:ind w:left="0"/>
-              <w:rPr>
-                <w:rFonts w:ascii="Arial" w:hAnsi="Arial" w:cs="Arial"/>
-                <w:lang w:val="pt-BR"/>
-              </w:rPr>
-            </w:pPr>
-            <w:r>
-              <w:rPr>
-                <w:rFonts w:ascii="Arial" w:hAnsi="Arial" w:cs="Arial"/>
-                <w:lang w:val="pt-BR"/>
-              </w:rPr>
-              <w:t>Unidade de medida (Kg, litro, ml, caixa, saca, etc.)</w:t>
-            </w:r>
-          </w:p>
-        </w:tc>
-        <w:tc>
-          <w:tcPr>
-            <w:tcW w:w="2528" w:type="dxa"/>
-          </w:tcPr>
-          <w:p>
-            <w:pPr>
-              <w:pStyle w:val="Corpodetexto"/>
-              <w:ind w:left="0"/>
-              <w:rPr>
-                <w:rFonts w:ascii="Arial" w:hAnsi="Arial" w:cs="Arial"/>
-                <w:lang w:val="pt-BR"/>
-              </w:rPr>
-            </w:pPr>
-            <w:r>
-              <w:rPr>
-                <w:rFonts w:ascii="Arial" w:hAnsi="Arial" w:cs="Arial"/>
-                <w:lang w:val="pt-BR"/>
-              </w:rPr>
-              <w:t>Obrigatório</w:t>
-            </w:r>
-          </w:p>
-        </w:tc>
-      </w:tr>
-      <w:tr>
-        <w:tc>
-          <w:tcPr>
-            <w:tcW w:w="2528" w:type="dxa"/>
-          </w:tcPr>
-          <w:p>
-            <w:pPr>
-              <w:pStyle w:val="Corpodetexto"/>
-              <w:ind w:left="0"/>
-              <w:rPr>
-                <w:rFonts w:ascii="Arial" w:hAnsi="Arial" w:cs="Arial"/>
-                <w:lang w:val="pt-BR"/>
-              </w:rPr>
-            </w:pPr>
-            <w:r>
-              <w:rPr>
-                <w:rFonts w:ascii="Arial" w:hAnsi="Arial" w:cs="Arial"/>
-                <w:lang w:val="pt-BR"/>
-              </w:rPr>
-              <w:t>Faz parte da cesta</w:t>
-            </w:r>
-          </w:p>
-        </w:tc>
-        <w:tc>
-          <w:tcPr>
-            <w:tcW w:w="2528" w:type="dxa"/>
-          </w:tcPr>
-          <w:p>
-            <w:pPr>
-              <w:pStyle w:val="Corpodetexto"/>
-              <w:ind w:left="0"/>
-              <w:rPr>
-                <w:rFonts w:ascii="Arial" w:hAnsi="Arial" w:cs="Arial"/>
-                <w:lang w:val="pt-BR"/>
-              </w:rPr>
-            </w:pPr>
-            <w:proofErr w:type="spellStart"/>
-            <w:r>
-              <w:rPr>
-                <w:rFonts w:ascii="Arial" w:hAnsi="Arial" w:cs="Arial"/>
-                <w:lang w:val="pt-BR"/>
-              </w:rPr>
-              <w:t>Checkbox</w:t>
-            </w:r>
-            <w:proofErr w:type="spellEnd"/>
-          </w:p>
-        </w:tc>
-        <w:tc>
-          <w:tcPr>
-            <w:tcW w:w="2528" w:type="dxa"/>
-          </w:tcPr>
-          <w:p>
-            <w:pPr>
-              <w:pStyle w:val="Corpodetexto"/>
-              <w:ind w:left="0"/>
-              <w:rPr>
-                <w:rFonts w:ascii="Arial" w:hAnsi="Arial" w:cs="Arial"/>
-                <w:lang w:val="pt-BR"/>
-              </w:rPr>
-            </w:pPr>
-            <w:proofErr w:type="spellStart"/>
-            <w:r>
-              <w:rPr>
-                <w:rFonts w:ascii="Arial" w:hAnsi="Arial" w:cs="Arial"/>
-                <w:lang w:val="pt-BR"/>
-              </w:rPr>
-              <w:t>Marcado</w:t>
-            </w:r>
-            <w:proofErr w:type="spellEnd"/>
-            <w:r>
-              <w:rPr>
-                <w:rFonts w:ascii="Arial" w:hAnsi="Arial" w:cs="Arial"/>
-                <w:lang w:val="pt-BR"/>
-              </w:rPr>
-              <w:t xml:space="preserve"> ou não</w:t>
-            </w:r>
-          </w:p>
-        </w:tc>
-        <w:tc>
-          <w:tcPr>
-            <w:tcW w:w="2528" w:type="dxa"/>
-          </w:tcPr>
-          <w:p>
-            <w:pPr>
-              <w:pStyle w:val="Corpodetexto"/>
-              <w:ind w:left="0"/>
-              <w:rPr>
-                <w:rFonts w:ascii="Arial" w:hAnsi="Arial" w:cs="Arial"/>
-                <w:lang w:val="pt-BR"/>
-              </w:rPr>
-            </w:pPr>
-            <w:r>
-              <w:rPr>
-                <w:rFonts w:ascii="Arial" w:hAnsi="Arial" w:cs="Arial"/>
-                <w:lang w:val="pt-BR"/>
-              </w:rPr>
-              <w:t>Obrigatório</w:t>
-            </w:r>
-          </w:p>
-        </w:tc>
-      </w:tr>
-    </w:tbl>
-    <w:p>
-      <w:pPr>
-        <w:pStyle w:val="Corpodetexto"/>
-        <w:ind w:left="0"/>
-        <w:rPr>
-          <w:rFonts w:ascii="Arial" w:hAnsi="Arial" w:cs="Arial"/>
-          <w:lang w:val="pt-BR"/>
-        </w:rPr>
-      </w:pPr>
-    </w:p>
-    <w:p>
-      <w:pPr>
-        <w:pStyle w:val="Ttulo3"/>
-      </w:pPr>
-      <w:r>
-        <w:t>Comandos</w:t>
-      </w:r>
-    </w:p>
-    <w:tbl>
-      <w:tblPr>
-        <w:tblStyle w:val="Tabelacomgrade"/>
-        <w:tblW w:w="0" w:type="auto"/>
-        <w:tblLook w:val="04A0" w:firstRow="1" w:lastRow="0" w:firstColumn="1" w:lastColumn="0" w:noHBand="0" w:noVBand="1"/>
-      </w:tblPr>
-      <w:tblGrid>
-        <w:gridCol w:w="2515"/>
-        <w:gridCol w:w="7447"/>
-      </w:tblGrid>
-      <w:tr>
-        <w:tc>
-          <w:tcPr>
-            <w:tcW w:w="2528" w:type="dxa"/>
-          </w:tcPr>
-          <w:p>
-            <w:pPr>
-              <w:pStyle w:val="Corpodetexto"/>
-              <w:ind w:left="0"/>
-              <w:jc w:val="center"/>
-              <w:rPr>
-                <w:rFonts w:ascii="Arial" w:hAnsi="Arial" w:cs="Arial"/>
-                <w:i/>
-                <w:lang w:val="pt-BR"/>
-              </w:rPr>
-            </w:pPr>
-            <w:r>
-              <w:rPr>
-                <w:rFonts w:ascii="Arial" w:hAnsi="Arial" w:cs="Arial"/>
-                <w:i/>
-                <w:lang w:val="pt-BR"/>
-              </w:rPr>
-              <w:t>Nome</w:t>
-            </w:r>
-          </w:p>
-        </w:tc>
-        <w:tc>
-          <w:tcPr>
-            <w:tcW w:w="7503" w:type="dxa"/>
-          </w:tcPr>
-          <w:p>
-            <w:pPr>
-              <w:pStyle w:val="Corpodetexto"/>
-              <w:ind w:left="0"/>
-              <w:jc w:val="center"/>
-              <w:rPr>
-                <w:rFonts w:ascii="Arial" w:hAnsi="Arial" w:cs="Arial"/>
-                <w:i/>
-                <w:lang w:val="pt-BR"/>
-              </w:rPr>
-            </w:pPr>
-            <w:r>
-              <w:rPr>
-                <w:rFonts w:ascii="Arial" w:hAnsi="Arial" w:cs="Arial"/>
-                <w:i/>
-                <w:lang w:val="pt-BR"/>
-              </w:rPr>
-              <w:t>Ação</w:t>
-            </w:r>
-          </w:p>
-        </w:tc>
-      </w:tr>
-      <w:tr>
-        <w:tc>
-          <w:tcPr>
-            <w:tcW w:w="2528" w:type="dxa"/>
-          </w:tcPr>
-          <w:p>
-            <w:pPr>
-              <w:pStyle w:val="Corpodetexto"/>
-              <w:ind w:left="0"/>
-              <w:rPr>
-                <w:rFonts w:ascii="Arial" w:hAnsi="Arial" w:cs="Arial"/>
-                <w:lang w:val="pt-BR"/>
-              </w:rPr>
-            </w:pPr>
-            <w:r>
-              <w:rPr>
-                <w:rFonts w:ascii="Arial" w:hAnsi="Arial" w:cs="Arial"/>
-                <w:lang w:val="pt-BR"/>
-              </w:rPr>
-              <w:t>Cadastrar</w:t>
-            </w:r>
-          </w:p>
-        </w:tc>
-        <w:tc>
-          <w:tcPr>
-            <w:tcW w:w="7503" w:type="dxa"/>
-          </w:tcPr>
-          <w:p>
-            <w:pPr>
-              <w:pStyle w:val="Corpodetexto"/>
-              <w:ind w:left="0"/>
-              <w:rPr>
-                <w:rFonts w:ascii="Arial" w:hAnsi="Arial" w:cs="Arial"/>
-                <w:lang w:val="pt-BR"/>
-              </w:rPr>
-            </w:pPr>
-            <w:r>
-              <w:rPr>
-                <w:rFonts w:ascii="Arial" w:hAnsi="Arial" w:cs="Arial"/>
-                <w:lang w:val="pt-BR"/>
-              </w:rPr>
-              <w:t>Cadastra o novo produto</w:t>
-            </w:r>
-          </w:p>
-        </w:tc>
-      </w:tr>
-    </w:tbl>
-    <w:p>
-      <w:pPr>
-        <w:pStyle w:val="Corpodetexto"/>
-        <w:ind w:left="0"/>
-        <w:rPr>
-          <w:rFonts w:ascii="Arial" w:hAnsi="Arial" w:cs="Arial"/>
-          <w:lang w:val="pt-BR"/>
-        </w:rPr>
-      </w:pPr>
-    </w:p>
-    <w:p>
-      <w:pPr>
-        <w:pStyle w:val="Ttulo2"/>
-      </w:pPr>
-      <w:r>
-        <w:t xml:space="preserve">Interface I03 – </w:t>
-      </w:r>
-      <w:r>
-        <w:t>Confirmação de Registro de Usuário</w:t>
-      </w:r>
-    </w:p>
-    <w:p>
-      <w:pPr>
-        <w:pStyle w:val="Ttulo3"/>
-      </w:pPr>
-      <w:r>
-        <w:t>Esboço da Interface</w:t>
-      </w:r>
-    </w:p>
-    <w:p>
-      <w:pPr>
-        <w:ind w:left="709"/>
-        <w:rPr>
-          <w:lang w:val="pt-BR"/>
-        </w:rPr>
-      </w:pPr>
-      <w:r>
-        <w:rPr>
-          <w:noProof/>
-          <w:snapToGrid/>
-          <w:lang w:val="pt-BR" w:eastAsia="pt-BR"/>
-        </w:rPr>
-        <w:drawing>
-          <wp:inline distT="0" distB="0" distL="0" distR="0" wp14:anchorId="7AAC34BB" wp14:editId="4DE3A491">
-            <wp:extent cx="3090930" cy="1197387"/>
-            <wp:effectExtent l="0" t="0" r="0" b="0"/>
-            <wp:docPr id="3" name="Imagem 3"/>
+          <wp:inline distT="0" distB="0" distL="0" distR="0" wp14:anchorId="2A063E62" wp14:editId="2F2312A1">
+            <wp:extent cx="5709918" cy="2149522"/>
+            <wp:effectExtent l="0" t="0" r="5715" b="3175"/>
+            <wp:docPr id="5" name="Imagem 5"/>
             <wp:cNvGraphicFramePr>
               <a:graphicFrameLocks xmlns:a="http://schemas.openxmlformats.org/drawingml/2006/main" noChangeAspect="1"/>
             </wp:cNvGraphicFramePr>
@@ -1592,7 +1272,7 @@
                   <pic:spPr>
                     <a:xfrm>
                       <a:off x="0" y="0"/>
-                      <a:ext cx="3107175" cy="1203680"/>
+                      <a:ext cx="5722995" cy="2154445"/>
                     </a:xfrm>
                     <a:prstGeom prst="rect">
                       <a:avLst/>
@@ -1607,6 +1287,388 @@
     </w:p>
     <w:p>
       <w:pPr>
+        <w:pStyle w:val="Ttulo3"/>
+      </w:pPr>
+      <w:r>
+        <w:t xml:space="preserve">Campos </w:t>
+      </w:r>
+    </w:p>
+    <w:tbl>
+      <w:tblPr>
+        <w:tblStyle w:val="Tabelacomgrade"/>
+        <w:tblW w:w="10060" w:type="dxa"/>
+        <w:tblLook w:val="04A0" w:firstRow="1" w:lastRow="0" w:firstColumn="1" w:lastColumn="0" w:noHBand="0" w:noVBand="1"/>
+      </w:tblPr>
+      <w:tblGrid>
+        <w:gridCol w:w="1838"/>
+        <w:gridCol w:w="3260"/>
+        <w:gridCol w:w="4962"/>
+      </w:tblGrid>
+      <w:tr>
+        <w:tc>
+          <w:tcPr>
+            <w:tcW w:w="1838" w:type="dxa"/>
+          </w:tcPr>
+          <w:p>
+            <w:pPr>
+              <w:pStyle w:val="Corpodetexto"/>
+              <w:ind w:left="0"/>
+              <w:jc w:val="center"/>
+              <w:rPr>
+                <w:rFonts w:ascii="Arial" w:hAnsi="Arial" w:cs="Arial"/>
+                <w:i/>
+                <w:lang w:val="pt-BR"/>
+              </w:rPr>
+            </w:pPr>
+            <w:r>
+              <w:rPr>
+                <w:rFonts w:ascii="Arial" w:hAnsi="Arial" w:cs="Arial"/>
+                <w:i/>
+                <w:lang w:val="pt-BR"/>
+              </w:rPr>
+              <w:t>Nome</w:t>
+            </w:r>
+          </w:p>
+        </w:tc>
+        <w:tc>
+          <w:tcPr>
+            <w:tcW w:w="3260" w:type="dxa"/>
+          </w:tcPr>
+          <w:p>
+            <w:pPr>
+              <w:pStyle w:val="Corpodetexto"/>
+              <w:ind w:left="0"/>
+              <w:jc w:val="center"/>
+              <w:rPr>
+                <w:rFonts w:ascii="Arial" w:hAnsi="Arial" w:cs="Arial"/>
+                <w:i/>
+                <w:lang w:val="pt-BR"/>
+              </w:rPr>
+            </w:pPr>
+            <w:r>
+              <w:rPr>
+                <w:rFonts w:ascii="Arial" w:hAnsi="Arial" w:cs="Arial"/>
+                <w:i/>
+                <w:lang w:val="pt-BR"/>
+              </w:rPr>
+              <w:t>Valores Válidos</w:t>
+            </w:r>
+          </w:p>
+        </w:tc>
+        <w:tc>
+          <w:tcPr>
+            <w:tcW w:w="4962" w:type="dxa"/>
+          </w:tcPr>
+          <w:p>
+            <w:pPr>
+              <w:pStyle w:val="Corpodetexto"/>
+              <w:ind w:left="0"/>
+              <w:jc w:val="center"/>
+              <w:rPr>
+                <w:rFonts w:ascii="Arial" w:hAnsi="Arial" w:cs="Arial"/>
+                <w:i/>
+                <w:lang w:val="pt-BR"/>
+              </w:rPr>
+            </w:pPr>
+            <w:r>
+              <w:rPr>
+                <w:rFonts w:ascii="Arial" w:hAnsi="Arial" w:cs="Arial"/>
+                <w:i/>
+                <w:lang w:val="pt-BR"/>
+              </w:rPr>
+              <w:t>Observações</w:t>
+            </w:r>
+          </w:p>
+        </w:tc>
+      </w:tr>
+      <w:tr>
+        <w:tc>
+          <w:tcPr>
+            <w:tcW w:w="1838" w:type="dxa"/>
+          </w:tcPr>
+          <w:p>
+            <w:pPr>
+              <w:pStyle w:val="Corpodetexto"/>
+              <w:ind w:left="0"/>
+              <w:rPr>
+                <w:rFonts w:ascii="Arial" w:hAnsi="Arial" w:cs="Arial"/>
+                <w:lang w:val="pt-BR"/>
+              </w:rPr>
+            </w:pPr>
+            <w:r>
+              <w:rPr>
+                <w:rFonts w:ascii="Arial" w:hAnsi="Arial" w:cs="Arial"/>
+                <w:lang w:val="pt-BR"/>
+              </w:rPr>
+              <w:t>Produto</w:t>
+            </w:r>
+          </w:p>
+        </w:tc>
+        <w:tc>
+          <w:tcPr>
+            <w:tcW w:w="3260" w:type="dxa"/>
+          </w:tcPr>
+          <w:p>
+            <w:pPr>
+              <w:pStyle w:val="Corpodetexto"/>
+              <w:ind w:left="0"/>
+              <w:rPr>
+                <w:rFonts w:ascii="Arial" w:hAnsi="Arial" w:cs="Arial"/>
+                <w:lang w:val="pt-BR"/>
+              </w:rPr>
+            </w:pPr>
+            <w:r>
+              <w:rPr>
+                <w:rFonts w:ascii="Arial" w:hAnsi="Arial" w:cs="Arial"/>
+                <w:lang w:val="pt-BR"/>
+              </w:rPr>
+              <w:t>Descrição do produto</w:t>
+            </w:r>
+          </w:p>
+        </w:tc>
+        <w:tc>
+          <w:tcPr>
+            <w:tcW w:w="4962" w:type="dxa"/>
+          </w:tcPr>
+          <w:p>
+            <w:pPr>
+              <w:pStyle w:val="Corpodetexto"/>
+              <w:ind w:left="0"/>
+              <w:rPr>
+                <w:rFonts w:ascii="Arial" w:hAnsi="Arial" w:cs="Arial"/>
+                <w:lang w:val="pt-BR"/>
+              </w:rPr>
+            </w:pPr>
+          </w:p>
+        </w:tc>
+      </w:tr>
+      <w:tr>
+        <w:tc>
+          <w:tcPr>
+            <w:tcW w:w="1838" w:type="dxa"/>
+          </w:tcPr>
+          <w:p>
+            <w:pPr>
+              <w:pStyle w:val="Corpodetexto"/>
+              <w:ind w:left="0"/>
+              <w:rPr>
+                <w:rFonts w:ascii="Arial" w:hAnsi="Arial" w:cs="Arial"/>
+                <w:lang w:val="pt-BR"/>
+              </w:rPr>
+            </w:pPr>
+            <w:r>
+              <w:rPr>
+                <w:rFonts w:ascii="Arial" w:hAnsi="Arial" w:cs="Arial"/>
+                <w:lang w:val="pt-BR"/>
+              </w:rPr>
+              <w:t>Estabelecimentos</w:t>
+            </w:r>
+          </w:p>
+        </w:tc>
+        <w:tc>
+          <w:tcPr>
+            <w:tcW w:w="3260" w:type="dxa"/>
+          </w:tcPr>
+          <w:p>
+            <w:pPr>
+              <w:pStyle w:val="Corpodetexto"/>
+              <w:ind w:left="0"/>
+              <w:rPr>
+                <w:rFonts w:ascii="Arial" w:hAnsi="Arial" w:cs="Arial"/>
+                <w:lang w:val="pt-BR"/>
+              </w:rPr>
+            </w:pPr>
+            <w:r>
+              <w:rPr>
+                <w:rFonts w:ascii="Arial" w:hAnsi="Arial" w:cs="Arial"/>
+                <w:lang w:val="pt-BR"/>
+              </w:rPr>
+              <w:t>Nome do estabelecimento e preço praticado para o produto descrito.</w:t>
+            </w:r>
+          </w:p>
+        </w:tc>
+        <w:tc>
+          <w:tcPr>
+            <w:tcW w:w="4962" w:type="dxa"/>
+          </w:tcPr>
+          <w:p>
+            <w:pPr>
+              <w:pStyle w:val="Corpodetexto"/>
+              <w:numPr>
+                <w:ilvl w:val="0"/>
+                <w:numId w:val="7"/>
+              </w:numPr>
+              <w:ind w:left="414" w:hanging="357"/>
+              <w:rPr>
+                <w:rFonts w:ascii="Arial" w:hAnsi="Arial" w:cs="Arial"/>
+                <w:lang w:val="pt-BR"/>
+              </w:rPr>
+            </w:pPr>
+            <w:r>
+              <w:rPr>
+                <w:rFonts w:ascii="Arial" w:hAnsi="Arial" w:cs="Arial"/>
+                <w:lang w:val="pt-BR"/>
+              </w:rPr>
+              <w:t>Usar uma coluna para cada estabelecimento que possua preços disponíveis para os produtos da cesta.</w:t>
+            </w:r>
+          </w:p>
+          <w:p>
+            <w:pPr>
+              <w:pStyle w:val="Corpodetexto"/>
+              <w:numPr>
+                <w:ilvl w:val="0"/>
+                <w:numId w:val="7"/>
+              </w:numPr>
+              <w:ind w:left="414" w:hanging="357"/>
+              <w:rPr>
+                <w:rFonts w:ascii="Arial" w:hAnsi="Arial" w:cs="Arial"/>
+                <w:lang w:val="pt-BR"/>
+              </w:rPr>
+            </w:pPr>
+            <w:r>
+              <w:rPr>
+                <w:rFonts w:ascii="Arial" w:hAnsi="Arial" w:cs="Arial"/>
+                <w:lang w:val="pt-BR"/>
+              </w:rPr>
+              <w:t xml:space="preserve">Não exibir </w:t>
+            </w:r>
+            <w:r>
+              <w:rPr>
+                <w:rFonts w:ascii="Arial" w:hAnsi="Arial" w:cs="Arial"/>
+                <w:lang w:val="pt-BR"/>
+              </w:rPr>
+              <w:t>a coluna d</w:t>
+            </w:r>
+            <w:r>
+              <w:rPr>
+                <w:rFonts w:ascii="Arial" w:hAnsi="Arial" w:cs="Arial"/>
+                <w:lang w:val="pt-BR"/>
+              </w:rPr>
+              <w:t>o estabelecimento caso não existam preços para os produtos</w:t>
+            </w:r>
+          </w:p>
+          <w:p>
+            <w:pPr>
+              <w:pStyle w:val="Corpodetexto"/>
+              <w:numPr>
+                <w:ilvl w:val="0"/>
+                <w:numId w:val="7"/>
+              </w:numPr>
+              <w:ind w:left="414" w:hanging="357"/>
+              <w:rPr>
+                <w:rFonts w:ascii="Arial" w:hAnsi="Arial" w:cs="Arial"/>
+                <w:lang w:val="pt-BR"/>
+              </w:rPr>
+            </w:pPr>
+            <w:r>
+              <w:rPr>
+                <w:rFonts w:ascii="Arial" w:hAnsi="Arial" w:cs="Arial"/>
+                <w:lang w:val="pt-BR"/>
+              </w:rPr>
+              <w:t xml:space="preserve">Realçar o menor preço em cada linha. Se houver empate, devem ser realçados todos os </w:t>
+            </w:r>
+            <w:r>
+              <w:rPr>
+                <w:rFonts w:ascii="Arial" w:hAnsi="Arial" w:cs="Arial"/>
+                <w:lang w:val="pt-BR"/>
+              </w:rPr>
+              <w:t>preços que forem</w:t>
+            </w:r>
+            <w:r>
+              <w:rPr>
+                <w:rFonts w:ascii="Arial" w:hAnsi="Arial" w:cs="Arial"/>
+                <w:lang w:val="pt-BR"/>
+              </w:rPr>
+              <w:t xml:space="preserve"> mínimo</w:t>
+            </w:r>
+            <w:r>
+              <w:rPr>
+                <w:rFonts w:ascii="Arial" w:hAnsi="Arial" w:cs="Arial"/>
+                <w:lang w:val="pt-BR"/>
+              </w:rPr>
+              <w:t>s</w:t>
+            </w:r>
+            <w:r>
+              <w:rPr>
+                <w:rFonts w:ascii="Arial" w:hAnsi="Arial" w:cs="Arial"/>
+                <w:lang w:val="pt-BR"/>
+              </w:rPr>
+              <w:t>.</w:t>
+            </w:r>
+          </w:p>
+        </w:tc>
+      </w:tr>
+      <w:tr>
+        <w:tc>
+          <w:tcPr>
+            <w:tcW w:w="1838" w:type="dxa"/>
+          </w:tcPr>
+          <w:p>
+            <w:pPr>
+              <w:pStyle w:val="Corpodetexto"/>
+              <w:ind w:left="0"/>
+              <w:rPr>
+                <w:rFonts w:ascii="Arial" w:hAnsi="Arial" w:cs="Arial"/>
+                <w:lang w:val="pt-BR"/>
+              </w:rPr>
+            </w:pPr>
+            <w:r>
+              <w:rPr>
+                <w:rFonts w:ascii="Arial" w:hAnsi="Arial" w:cs="Arial"/>
+                <w:lang w:val="pt-BR"/>
+              </w:rPr>
+              <w:t>Total</w:t>
+            </w:r>
+          </w:p>
+        </w:tc>
+        <w:tc>
+          <w:tcPr>
+            <w:tcW w:w="3260" w:type="dxa"/>
+          </w:tcPr>
+          <w:p>
+            <w:pPr>
+              <w:pStyle w:val="Corpodetexto"/>
+              <w:ind w:left="0"/>
+              <w:rPr>
+                <w:rFonts w:ascii="Arial" w:hAnsi="Arial" w:cs="Arial"/>
+                <w:lang w:val="pt-BR"/>
+              </w:rPr>
+            </w:pPr>
+            <w:r>
+              <w:rPr>
+                <w:rFonts w:ascii="Arial" w:hAnsi="Arial" w:cs="Arial"/>
+                <w:lang w:val="pt-BR"/>
+              </w:rPr>
+              <w:t>Numérico</w:t>
+            </w:r>
+          </w:p>
+        </w:tc>
+        <w:tc>
+          <w:tcPr>
+            <w:tcW w:w="4962" w:type="dxa"/>
+          </w:tcPr>
+          <w:p>
+            <w:pPr>
+              <w:pStyle w:val="Corpodetexto"/>
+              <w:ind w:left="0"/>
+              <w:rPr>
+                <w:rFonts w:ascii="Arial" w:hAnsi="Arial" w:cs="Arial"/>
+                <w:lang w:val="pt-BR"/>
+              </w:rPr>
+            </w:pPr>
+            <w:r>
+              <w:rPr>
+                <w:rFonts w:ascii="Arial" w:hAnsi="Arial" w:cs="Arial"/>
+                <w:lang w:val="pt-BR"/>
+              </w:rPr>
+              <w:t>Exibir o total de aquisição da cesta para cada estabelecimento na sua respectiva coluna.</w:t>
+            </w:r>
+          </w:p>
+        </w:tc>
+      </w:tr>
+    </w:tbl>
+    <w:p>
+      <w:pPr>
         <w:pStyle w:val="Corpodetexto"/>
         <w:ind w:left="0"/>
         <w:rPr>
@@ -1614,6 +1676,18 @@
           <w:lang w:val="pt-BR"/>
         </w:rPr>
       </w:pPr>
+    </w:p>
+    <w:p>
+      <w:pPr>
+        <w:pStyle w:val="Corpodetexto"/>
+        <w:ind w:left="0"/>
+        <w:rPr>
+          <w:rFonts w:ascii="Arial" w:hAnsi="Arial" w:cs="Arial"/>
+          <w:lang w:val="pt-BR"/>
+        </w:rPr>
+      </w:pPr>
+      <w:bookmarkStart w:id="18" w:name="_GoBack"/>
+      <w:bookmarkEnd w:id="18"/>
     </w:p>
     <w:p>
       <w:pPr>
@@ -1867,7 +1941,7 @@
               <w:noProof/>
               <w:lang w:val="pt-BR"/>
             </w:rPr>
-            <w:t>2</w:t>
+            <w:t>3</w:t>
           </w:r>
           <w:r>
             <w:rPr>
@@ -2082,7 +2156,7 @@
             <w:t>0</w:t>
           </w:r>
           <w:r>
-            <w:t>3</w:t>
+            <w:t>7</w:t>
           </w:r>
           <w:r>
             <w:t>/0</w:t>
@@ -2110,7 +2184,7 @@
 
 <file path=word/numbering.xml><?xml version="1.0" encoding="utf-8"?>
 <w:numbering xmlns:wpc="http://schemas.microsoft.com/office/word/2010/wordprocessingCanvas" xmlns:mc="http://schemas.openxmlformats.org/markup-compatibility/2006" xmlns:o="urn:schemas-microsoft-com:office:office" xmlns:r="http://schemas.openxmlformats.org/officeDocument/2006/relationships" xmlns:m="http://schemas.openxmlformats.org/officeDocument/2006/math" xmlns:v="urn:schemas-microsoft-com:vml" xmlns:wp14="http://schemas.microsoft.com/office/word/2010/wordprocessingDrawing" xmlns:wp="http://schemas.openxmlformats.org/drawingml/2006/wordprocessingDrawing" xmlns:w10="urn:schemas-microsoft-com:office:word" xmlns:w="http://schemas.openxmlformats.org/wordprocessingml/2006/main" xmlns:w14="http://schemas.microsoft.com/office/word/2010/wordml" xmlns:w15="http://schemas.microsoft.com/office/word/2012/wordml" xmlns:wpg="http://schemas.microsoft.com/office/word/2010/wordprocessingGroup" xmlns:wpi="http://schemas.microsoft.com/office/word/2010/wordprocessingInk" xmlns:wne="http://schemas.microsoft.com/office/word/2006/wordml" xmlns:wps="http://schemas.microsoft.com/office/word/2010/wordprocessingShape" mc:Ignorable="w14 w15 wp14">
-  <w:abstractNum w:abstractNumId="0" w15:restartNumberingAfterBreak="0">
+  <w:abstractNum w:abstractNumId="0">
     <w:nsid w:val="FFFFFFFB"/>
     <w:multiLevelType w:val="multilevel"/>
     <w:tmpl w:val="39A26EB8"/>
@@ -2265,7 +2339,120 @@
       </w:rPr>
     </w:lvl>
   </w:abstractNum>
-  <w:abstractNum w:abstractNumId="1" w15:restartNumberingAfterBreak="0">
+  <w:abstractNum w:abstractNumId="1">
+    <w:nsid w:val="32FD56BC"/>
+    <w:multiLevelType w:val="hybridMultilevel"/>
+    <w:tmpl w:val="5F70D7E0"/>
+    <w:lvl w:ilvl="0" w:tplc="04160001">
+      <w:start w:val="1"/>
+      <w:numFmt w:val="bullet"/>
+      <w:lvlText w:val=""/>
+      <w:lvlJc w:val="left"/>
+      <w:pPr>
+        <w:ind w:left="720" w:hanging="360"/>
+      </w:pPr>
+      <w:rPr>
+        <w:rFonts w:ascii="Symbol" w:hAnsi="Symbol" w:hint="default"/>
+      </w:rPr>
+    </w:lvl>
+    <w:lvl w:ilvl="1" w:tplc="04160003" w:tentative="1">
+      <w:start w:val="1"/>
+      <w:numFmt w:val="bullet"/>
+      <w:lvlText w:val="o"/>
+      <w:lvlJc w:val="left"/>
+      <w:pPr>
+        <w:ind w:left="1440" w:hanging="360"/>
+      </w:pPr>
+      <w:rPr>
+        <w:rFonts w:ascii="Courier New" w:hAnsi="Courier New" w:cs="Courier New" w:hint="default"/>
+      </w:rPr>
+    </w:lvl>
+    <w:lvl w:ilvl="2" w:tplc="04160005" w:tentative="1">
+      <w:start w:val="1"/>
+      <w:numFmt w:val="bullet"/>
+      <w:lvlText w:val=""/>
+      <w:lvlJc w:val="left"/>
+      <w:pPr>
+        <w:ind w:left="2160" w:hanging="360"/>
+      </w:pPr>
+      <w:rPr>
+        <w:rFonts w:ascii="Wingdings" w:hAnsi="Wingdings" w:hint="default"/>
+      </w:rPr>
+    </w:lvl>
+    <w:lvl w:ilvl="3" w:tplc="04160001" w:tentative="1">
+      <w:start w:val="1"/>
+      <w:numFmt w:val="bullet"/>
+      <w:lvlText w:val=""/>
+      <w:lvlJc w:val="left"/>
+      <w:pPr>
+        <w:ind w:left="2880" w:hanging="360"/>
+      </w:pPr>
+      <w:rPr>
+        <w:rFonts w:ascii="Symbol" w:hAnsi="Symbol" w:hint="default"/>
+      </w:rPr>
+    </w:lvl>
+    <w:lvl w:ilvl="4" w:tplc="04160003" w:tentative="1">
+      <w:start w:val="1"/>
+      <w:numFmt w:val="bullet"/>
+      <w:lvlText w:val="o"/>
+      <w:lvlJc w:val="left"/>
+      <w:pPr>
+        <w:ind w:left="3600" w:hanging="360"/>
+      </w:pPr>
+      <w:rPr>
+        <w:rFonts w:ascii="Courier New" w:hAnsi="Courier New" w:cs="Courier New" w:hint="default"/>
+      </w:rPr>
+    </w:lvl>
+    <w:lvl w:ilvl="5" w:tplc="04160005" w:tentative="1">
+      <w:start w:val="1"/>
+      <w:numFmt w:val="bullet"/>
+      <w:lvlText w:val=""/>
+      <w:lvlJc w:val="left"/>
+      <w:pPr>
+        <w:ind w:left="4320" w:hanging="360"/>
+      </w:pPr>
+      <w:rPr>
+        <w:rFonts w:ascii="Wingdings" w:hAnsi="Wingdings" w:hint="default"/>
+      </w:rPr>
+    </w:lvl>
+    <w:lvl w:ilvl="6" w:tplc="04160001" w:tentative="1">
+      <w:start w:val="1"/>
+      <w:numFmt w:val="bullet"/>
+      <w:lvlText w:val=""/>
+      <w:lvlJc w:val="left"/>
+      <w:pPr>
+        <w:ind w:left="5040" w:hanging="360"/>
+      </w:pPr>
+      <w:rPr>
+        <w:rFonts w:ascii="Symbol" w:hAnsi="Symbol" w:hint="default"/>
+      </w:rPr>
+    </w:lvl>
+    <w:lvl w:ilvl="7" w:tplc="04160003" w:tentative="1">
+      <w:start w:val="1"/>
+      <w:numFmt w:val="bullet"/>
+      <w:lvlText w:val="o"/>
+      <w:lvlJc w:val="left"/>
+      <w:pPr>
+        <w:ind w:left="5760" w:hanging="360"/>
+      </w:pPr>
+      <w:rPr>
+        <w:rFonts w:ascii="Courier New" w:hAnsi="Courier New" w:cs="Courier New" w:hint="default"/>
+      </w:rPr>
+    </w:lvl>
+    <w:lvl w:ilvl="8" w:tplc="04160005" w:tentative="1">
+      <w:start w:val="1"/>
+      <w:numFmt w:val="bullet"/>
+      <w:lvlText w:val=""/>
+      <w:lvlJc w:val="left"/>
+      <w:pPr>
+        <w:ind w:left="6480" w:hanging="360"/>
+      </w:pPr>
+      <w:rPr>
+        <w:rFonts w:ascii="Wingdings" w:hAnsi="Wingdings" w:hint="default"/>
+      </w:rPr>
+    </w:lvl>
+  </w:abstractNum>
+  <w:abstractNum w:abstractNumId="2">
     <w:nsid w:val="647A5729"/>
     <w:multiLevelType w:val="multilevel"/>
     <w:tmpl w:val="2AA438AE"/>
@@ -2379,7 +2566,7 @@
       </w:pPr>
     </w:lvl>
   </w:abstractNum>
-  <w:abstractNum w:abstractNumId="2" w15:restartNumberingAfterBreak="0">
+  <w:abstractNum w:abstractNumId="3">
     <w:nsid w:val="6E1B5E0A"/>
     <w:multiLevelType w:val="hybridMultilevel"/>
     <w:tmpl w:val="A882304A"/>
@@ -2500,10 +2687,10 @@
     <w:abstractNumId w:val="0"/>
   </w:num>
   <w:num w:numId="2">
-    <w:abstractNumId w:val="2"/>
+    <w:abstractNumId w:val="3"/>
   </w:num>
   <w:num w:numId="3">
-    <w:abstractNumId w:val="1"/>
+    <w:abstractNumId w:val="2"/>
   </w:num>
   <w:num w:numId="4">
     <w:abstractNumId w:val="0"/>
@@ -2513,6 +2700,9 @@
   </w:num>
   <w:num w:numId="6">
     <w:abstractNumId w:val="0"/>
+  </w:num>
+  <w:num w:numId="7">
+    <w:abstractNumId w:val="1"/>
   </w:num>
   <w:numIdMacAtCleanup w:val="3"/>
 </w:numbering>
@@ -3621,6 +3811,7 @@
       <w:spacing w:line="240" w:lineRule="atLeast"/>
     </w:pPr>
     <w:tblPr>
+      <w:tblInd w:w="0" w:type="dxa"/>
       <w:tblBorders>
         <w:top w:val="single" w:sz="4" w:space="0" w:color="auto"/>
         <w:left w:val="single" w:sz="4" w:space="0" w:color="auto"/>
@@ -3629,6 +3820,12 @@
         <w:insideH w:val="single" w:sz="4" w:space="0" w:color="auto"/>
         <w:insideV w:val="single" w:sz="4" w:space="0" w:color="auto"/>
       </w:tblBorders>
+      <w:tblCellMar>
+        <w:top w:w="0" w:type="dxa"/>
+        <w:left w:w="108" w:type="dxa"/>
+        <w:bottom w:w="0" w:type="dxa"/>
+        <w:right w:w="108" w:type="dxa"/>
+      </w:tblCellMar>
     </w:tblPr>
   </w:style>
   <w:style w:type="paragraph" w:styleId="Textodebalo">
@@ -3949,7 +4146,7 @@
 </file>
 
 <file path=customXml/itemProps1.xml><?xml version="1.0" encoding="utf-8"?>
-<ds:datastoreItem xmlns:ds="http://schemas.openxmlformats.org/officeDocument/2006/customXml" ds:itemID="{ECB3EDDE-ECA7-400A-9D5C-1C42DBAF0D1B}">
+<ds:datastoreItem xmlns:ds="http://schemas.openxmlformats.org/officeDocument/2006/customXml" ds:itemID="{A2B97FC1-DFC2-4E75-838F-7EDDFC894D2C}">
   <ds:schemaRefs>
     <ds:schemaRef ds:uri="http://schemas.openxmlformats.org/officeDocument/2006/bibliography"/>
   </ds:schemaRefs>

</xml_diff>

<commit_message>
Atualização do Diagrama de Classes do Projeto
</commit_message>
<xml_diff>
--- a/Requisitos/UC06 - Consultar Preços.docx
+++ b/Requisitos/UC06 - Consultar Preços.docx
@@ -334,8 +334,6 @@
       <w:r>
         <w:t>Consumidor</w:t>
       </w:r>
-      <w:bookmarkStart w:id="14" w:name="_GoBack"/>
-      <w:bookmarkEnd w:id="14"/>
       <w:r>
         <w:t xml:space="preserve"> seleciona a opção Consulta/Preços, conforme Interface I01</w:t>
       </w:r>
@@ -346,13 +344,48 @@
         <w:ind w:left="1418" w:hanging="1021"/>
       </w:pPr>
       <w:r>
-        <w:t>Sistema verifica se o Consumidor possui cesta personalizada</w:t>
-      </w:r>
+        <w:t>Sistema exibe Interface I02 e solicita qual a cesta que o Consumidor deseja exibir.</w:t>
+      </w:r>
+    </w:p>
+    <w:p>
+      <w:pPr>
+        <w:pStyle w:val="Ttulo3"/>
+        <w:ind w:left="1418" w:hanging="1021"/>
+      </w:pPr>
+      <w:r>
+        <w:t>Consumidor informa tipo de cesta e seleciona Consultar.</w:t>
+      </w:r>
+    </w:p>
+    <w:p>
+      <w:pPr>
+        <w:pStyle w:val="Ttulo3"/>
+        <w:ind w:left="1418" w:hanging="1021"/>
+      </w:pPr>
+      <w:r>
+        <w:t>Caso o tipo escolhido seja a cesta básica, Sistema exibe a lista de produtos da cesta básica na Interface I03.</w:t>
+      </w:r>
+    </w:p>
+    <w:p>
+      <w:pPr>
+        <w:pStyle w:val="Ttulo3"/>
+        <w:ind w:left="1418" w:hanging="1021"/>
+      </w:pPr>
+      <w:r>
+        <w:t xml:space="preserve">Caso o tipo escolhido seja a cesta personalizada, </w:t>
+      </w:r>
+      <w:r>
+        <w:t xml:space="preserve">Sistema </w:t>
+      </w:r>
+      <w:r>
+        <w:t xml:space="preserve">aciona o UC12 Efetuar </w:t>
+      </w:r>
+      <w:proofErr w:type="spellStart"/>
+      <w:r>
+        <w:t>Login</w:t>
+      </w:r>
+      <w:proofErr w:type="spellEnd"/>
       <w:r>
         <w:t>.</w:t>
-      </w:r>
-      <w:r>
-        <w:t xml:space="preserve"> Se possui, exibe Interface I02 e solicita qual a cesta que o Consumidor deseja exibir. Se não possui, avança para o passo 4 exibindo a cesta padrão.</w:t>
       </w:r>
     </w:p>
     <w:p>
@@ -361,11 +394,74 @@
         <w:ind w:left="397"/>
       </w:pPr>
       <w:r>
-        <w:t>Consumidor seleciona a cesta desejada (padrão ou personalizada)</w:t>
+        <w:t xml:space="preserve">Sistema exibe a lista de produtos da cesta </w:t>
+      </w:r>
+      <w:r>
+        <w:t>personalizada</w:t>
+      </w:r>
+      <w:r>
+        <w:t>, conforme Interface I03</w:t>
       </w:r>
       <w:r>
         <w:t>.</w:t>
       </w:r>
+    </w:p>
+    <w:p>
+      <w:pPr>
+        <w:pStyle w:val="Recuonormal"/>
+        <w:jc w:val="both"/>
+        <w:rPr>
+          <w:rFonts w:ascii="Arial" w:hAnsi="Arial" w:cs="Arial"/>
+          <w:lang w:val="pt-BR"/>
+        </w:rPr>
+      </w:pPr>
+      <w:bookmarkStart w:id="14" w:name="_5.2.2_S02_Pesquisar"/>
+      <w:bookmarkStart w:id="15" w:name="_5.2.2_S02_Alterar"/>
+      <w:bookmarkEnd w:id="14"/>
+      <w:bookmarkEnd w:id="15"/>
+      <w:r>
+        <w:rPr>
+          <w:rFonts w:ascii="Arial" w:hAnsi="Arial" w:cs="Arial"/>
+          <w:lang w:val="pt-BR"/>
+        </w:rPr>
+        <w:t xml:space="preserve">  </w:t>
+      </w:r>
+    </w:p>
+    <w:p>
+      <w:pPr>
+        <w:pStyle w:val="Ttulo2"/>
+        <w:rPr>
+          <w:rFonts w:ascii="Arial" w:hAnsi="Arial" w:cs="Arial"/>
+        </w:rPr>
+      </w:pPr>
+      <w:r>
+        <w:rPr>
+          <w:rFonts w:ascii="Arial" w:hAnsi="Arial" w:cs="Arial"/>
+        </w:rPr>
+        <w:t xml:space="preserve">Fluxo </w:t>
+      </w:r>
+      <w:r>
+        <w:rPr>
+          <w:rFonts w:ascii="Arial" w:hAnsi="Arial" w:cs="Arial"/>
+        </w:rPr>
+        <w:t>de Exceção</w:t>
+      </w:r>
+      <w:r>
+        <w:rPr>
+          <w:rFonts w:ascii="Arial" w:hAnsi="Arial" w:cs="Arial"/>
+        </w:rPr>
+        <w:t xml:space="preserve"> </w:t>
+      </w:r>
+    </w:p>
+    <w:p>
+      <w:pPr>
+        <w:pStyle w:val="Recuonormal"/>
+        <w:jc w:val="both"/>
+        <w:rPr>
+          <w:rFonts w:ascii="Arial" w:hAnsi="Arial" w:cs="Arial"/>
+          <w:lang w:val="pt-BR"/>
+        </w:rPr>
+      </w:pPr>
     </w:p>
     <w:p>
       <w:pPr>
@@ -373,39 +469,23 @@
         <w:ind w:left="397"/>
       </w:pPr>
       <w:r>
-        <w:t>Sistema exibe a lista de produtos da cesta escolhida, conforme Interface I03</w:t>
-      </w:r>
-      <w:r>
-        <w:t>.</w:t>
-      </w:r>
-    </w:p>
-    <w:p>
-      <w:pPr>
-        <w:pStyle w:val="Recuonormal"/>
-        <w:jc w:val="both"/>
-        <w:rPr>
-          <w:rFonts w:ascii="Arial" w:hAnsi="Arial" w:cs="Arial"/>
-          <w:lang w:val="pt-BR"/>
-        </w:rPr>
-      </w:pPr>
-      <w:bookmarkStart w:id="15" w:name="_5.2.2_S02_Pesquisar"/>
-      <w:bookmarkStart w:id="16" w:name="_5.2.2_S02_Alterar"/>
-      <w:bookmarkEnd w:id="15"/>
+        <w:t>No passo 5 do fluxo básico, UC12 não consegue autenticar o consumidor</w:t>
+      </w:r>
+    </w:p>
+    <w:p>
+      <w:pPr>
+        <w:pStyle w:val="Ttulo3"/>
+        <w:ind w:left="397"/>
+      </w:pPr>
+      <w:r>
+        <w:t>Sistema exibe a cesta básica na Interface I03.</w:t>
+      </w:r>
+      <w:bookmarkStart w:id="16" w:name="_GoBack"/>
       <w:bookmarkEnd w:id="16"/>
-      <w:r>
-        <w:rPr>
-          <w:rFonts w:ascii="Arial" w:hAnsi="Arial" w:cs="Arial"/>
-          <w:lang w:val="pt-BR"/>
-        </w:rPr>
-        <w:t xml:space="preserve">  </w:t>
-      </w:r>
-    </w:p>
-    <w:p>
-      <w:pPr>
-        <w:pStyle w:val="Recuonormal"/>
-        <w:jc w:val="both"/>
-        <w:rPr>
-          <w:rFonts w:ascii="Arial" w:hAnsi="Arial" w:cs="Arial"/>
+    </w:p>
+    <w:p>
+      <w:pPr>
+        <w:rPr>
           <w:lang w:val="pt-BR"/>
         </w:rPr>
       </w:pPr>
@@ -2218,9 +2298,9 @@
       <w:lvlJc w:val="left"/>
       <w:pPr>
         <w:tabs>
-          <w:tab w:val="num" w:pos="3337"/>
+          <w:tab w:val="num" w:pos="2204"/>
         </w:tabs>
-        <w:ind w:left="2977" w:firstLine="0"/>
+        <w:ind w:left="1844" w:firstLine="0"/>
       </w:pPr>
       <w:rPr>
         <w:rFonts w:ascii="Arial" w:hAnsi="Arial" w:hint="default"/>
@@ -3139,7 +3219,7 @@
         <w:ilvl w:val="1"/>
       </w:numPr>
       <w:tabs>
-        <w:tab w:val="clear" w:pos="3337"/>
+        <w:tab w:val="clear" w:pos="2204"/>
         <w:tab w:val="num" w:pos="360"/>
       </w:tabs>
       <w:ind w:left="0"/>
@@ -4145,7 +4225,7 @@
 </file>
 
 <file path=customXml/itemProps1.xml><?xml version="1.0" encoding="utf-8"?>
-<ds:datastoreItem xmlns:ds="http://schemas.openxmlformats.org/officeDocument/2006/customXml" ds:itemID="{F6248DD5-E2B3-43B9-862D-45BFE2FFAD56}">
+<ds:datastoreItem xmlns:ds="http://schemas.openxmlformats.org/officeDocument/2006/customXml" ds:itemID="{33D5C718-D029-4055-8991-77A1C488E979}">
   <ds:schemaRefs>
     <ds:schemaRef ds:uri="http://schemas.openxmlformats.org/officeDocument/2006/bibliography"/>
   </ds:schemaRefs>

</xml_diff>